<commit_message>
Adding updated files in project folder, these contain Deliverables #4.
</commit_message>
<xml_diff>
--- a/Project_Files/ProjectNotebook/ProjectNotebook.docx
+++ b/Project_Files/ProjectNotebook/ProjectNotebook.docx
@@ -9196,12 +9196,12 @@
           <wp:inline distB="114300" distT="114300" distL="114300" distR="114300">
             <wp:extent cx="5943600" cy="3886200"/>
             <wp:effectExtent b="0" l="0" r="0" t="0"/>
-            <wp:docPr descr="UML Use Case.png" id="1" name="image02.png"/>
+            <wp:docPr descr="UML Use Case.png" id="1" name="image03.png"/>
             <a:graphic>
               <a:graphicData uri="http://schemas.openxmlformats.org/drawingml/2006/picture">
                 <pic:pic>
                   <pic:nvPicPr>
-                    <pic:cNvPr descr="UML Use Case.png" id="0" name="image02.png"/>
+                    <pic:cNvPr descr="UML Use Case.png" id="0" name="image03.png"/>
                     <pic:cNvPicPr preferRelativeResize="0"/>
                   </pic:nvPicPr>
                   <pic:blipFill>
@@ -10800,7 +10800,26 @@
           <w:highlight w:val="white"/>
           <w:rtl w:val="0"/>
         </w:rPr>
-        <w:t xml:space="preserve">Unit Testing: https://docs.google.com/spreadsheets/d/1tV8PwMrfq4vAkzfegUePCWpPKE414m2UJrlZgKDRK70/edit#gid=0</w:t>
+        <w:t xml:space="preserve">Unit Testing: </w:t>
+      </w:r>
+      <w:hyperlink r:id="rId11">
+        <w:r>
+          <w:rPr>
+            <w:b w:val="1"/>
+            <w:color w:val="1155cc"/>
+            <w:sz w:val="21"/>
+            <w:szCs w:val="21"/>
+            <w:highlight w:val="white"/>
+            <w:u w:val="single"/>
+            <w:rtl w:val="0"/>
+          </w:rPr>
+          <w:t xml:space="preserve">https://docs.google.com/spreadsheets/d/1tV8PwMrfq4vAkzfegUePCWpPKE414m2UJrlZgKDRK70/edit#gid=0</w:t>
+        </w:r>
+      </w:hyperlink>
+      <w:r>
+        <w:rPr>
+          <w:rtl w:val="0"/>
+        </w:rPr>
       </w:r>
     </w:p>
     <w:p>
@@ -10863,7 +10882,7 @@
           <w:highlight w:val="white"/>
           <w:rtl w:val="0"/>
         </w:rPr>
-        <w:t xml:space="preserve">Mac book Air</w:t>
+        <w:t xml:space="preserve">Macbook Air</w:t>
       </w:r>
       <w:r>
         <w:rPr>
@@ -10891,7 +10910,7 @@
           <w:highlight w:val="white"/>
           <w:rtl w:val="0"/>
         </w:rPr>
-        <w:t xml:space="preserve">Mac book Pro</w:t>
+        <w:t xml:space="preserve">Macbook Pro</w:t>
       </w:r>
     </w:p>
     <w:p>
@@ -11264,66 +11283,6 @@
     </w:p>
     <w:p>
       <w:pPr>
-        <w:numPr>
-          <w:ilvl w:val="1"/>
-          <w:numId w:val="2"/>
-        </w:numPr>
-        <w:ind w:left="1440" w:hanging="360"/>
-        <w:contextualSpacing w:val="1"/>
-        <w:rPr>
-          <w:rFonts w:ascii="Cambria" w:cs="Cambria" w:eastAsia="Cambria" w:hAnsi="Cambria"/>
-        </w:rPr>
-      </w:pPr>
-      <w:r>
-        <w:rPr>
-          <w:rFonts w:ascii="Cambria" w:cs="Cambria" w:eastAsia="Cambria" w:hAnsi="Cambria"/>
-          <w:rtl w:val="0"/>
-        </w:rPr>
-        <w:t xml:space="preserve">Unit test/retest results</w:t>
-      </w:r>
-    </w:p>
-    <w:p>
-      <w:pPr>
-        <w:numPr>
-          <w:ilvl w:val="2"/>
-          <w:numId w:val="2"/>
-        </w:numPr>
-        <w:ind w:left="2160" w:hanging="360"/>
-        <w:contextualSpacing w:val="1"/>
-        <w:rPr>
-          <w:rFonts w:ascii="Cambria" w:cs="Cambria" w:eastAsia="Cambria" w:hAnsi="Cambria"/>
-        </w:rPr>
-      </w:pPr>
-      <w:r>
-        <w:rPr>
-          <w:rFonts w:ascii="Cambria" w:cs="Cambria" w:eastAsia="Cambria" w:hAnsi="Cambria"/>
-          <w:rtl w:val="0"/>
-        </w:rPr>
-        <w:t xml:space="preserve">TBD</w:t>
-      </w:r>
-    </w:p>
-    <w:p>
-      <w:pPr>
-        <w:numPr>
-          <w:ilvl w:val="1"/>
-          <w:numId w:val="2"/>
-        </w:numPr>
-        <w:ind w:left="1440" w:hanging="360"/>
-        <w:contextualSpacing w:val="1"/>
-        <w:rPr>
-          <w:rFonts w:ascii="Cambria" w:cs="Cambria" w:eastAsia="Cambria" w:hAnsi="Cambria"/>
-        </w:rPr>
-      </w:pPr>
-      <w:r>
-        <w:rPr>
-          <w:rFonts w:ascii="Cambria" w:cs="Cambria" w:eastAsia="Cambria" w:hAnsi="Cambria"/>
-          <w:rtl w:val="0"/>
-        </w:rPr>
-        <w:t xml:space="preserve">Integration test plan</w:t>
-      </w:r>
-    </w:p>
-    <w:p>
-      <w:pPr>
         <w:spacing w:before="160" w:line="342.85714285714283" w:lineRule="auto"/>
         <w:contextualSpacing w:val="0"/>
         <w:jc w:val="center"/>
@@ -11352,21 +11311,6 @@
           <w:rtl w:val="0"/>
         </w:rPr>
         <w:t xml:space="preserve">The purpose of of this Integration Test Plan is to document the objective, task, scope, test strategies, SW Environment requirement, resource planning, and risk.</w:t>
-      </w:r>
-    </w:p>
-    <w:p>
-      <w:pPr>
-        <w:spacing w:before="160" w:line="342.85714285714283" w:lineRule="auto"/>
-        <w:contextualSpacing w:val="0"/>
-      </w:pPr>
-      <w:r>
-        <w:rPr>
-          <w:sz w:val="21"/>
-          <w:szCs w:val="21"/>
-          <w:highlight w:val="white"/>
-          <w:rtl w:val="0"/>
-        </w:rPr>
-        <w:t xml:space="preserve"> </w:t>
       </w:r>
     </w:p>
     <w:p>
@@ -11707,17 +11651,6 @@
       </w:pPr>
       <w:r>
         <w:rPr>
-          <w:rtl w:val="0"/>
-        </w:rPr>
-      </w:r>
-    </w:p>
-    <w:p>
-      <w:pPr>
-        <w:spacing w:before="160" w:line="342.85714285714283" w:lineRule="auto"/>
-        <w:contextualSpacing w:val="0"/>
-      </w:pPr>
-      <w:r>
-        <w:rPr>
           <w:b w:val="1"/>
           <w:sz w:val="21"/>
           <w:szCs w:val="21"/>
@@ -11740,7 +11673,26 @@
           <w:highlight w:val="white"/>
           <w:rtl w:val="0"/>
         </w:rPr>
-        <w:t xml:space="preserve">Integration Testing: https://docs.google.com/spreadsheets/d/1tV8PwMrfq4vAkzfegUePCWpPKE414m2UJrlZgKDRK70/edit#gid=0</w:t>
+        <w:t xml:space="preserve">Integration Testing: </w:t>
+      </w:r>
+      <w:hyperlink r:id="rId12">
+        <w:r>
+          <w:rPr>
+            <w:b w:val="1"/>
+            <w:color w:val="1155cc"/>
+            <w:sz w:val="21"/>
+            <w:szCs w:val="21"/>
+            <w:highlight w:val="white"/>
+            <w:u w:val="single"/>
+            <w:rtl w:val="0"/>
+          </w:rPr>
+          <w:t xml:space="preserve">https://docs.google.com/spreadsheets/d/1tV8PwMrfq4vAkzfegUePCWpPKE414m2UJrlZgKDRK70/edit#gid=0</w:t>
+        </w:r>
+      </w:hyperlink>
+      <w:r>
+        <w:rPr>
+          <w:rtl w:val="0"/>
+        </w:rPr>
       </w:r>
     </w:p>
     <w:p>
@@ -11803,7 +11755,16 @@
           <w:highlight w:val="white"/>
           <w:rtl w:val="0"/>
         </w:rPr>
-        <w:t xml:space="preserve">Mac book Air</w:t>
+        <w:t xml:space="preserve">Macbook</w:t>
+      </w:r>
+      <w:r>
+        <w:rPr>
+          <w:sz w:val="21"/>
+          <w:szCs w:val="21"/>
+          <w:highlight w:val="white"/>
+          <w:rtl w:val="0"/>
+        </w:rPr>
+        <w:t xml:space="preserve"> Air</w:t>
       </w:r>
     </w:p>
     <w:p>
@@ -11826,7 +11787,7 @@
           <w:highlight w:val="white"/>
           <w:rtl w:val="0"/>
         </w:rPr>
-        <w:t xml:space="preserve">Mac book Pro</w:t>
+        <w:t xml:space="preserve">Macbook Pro</w:t>
       </w:r>
     </w:p>
     <w:p>
@@ -12271,12 +12232,21 @@
           <w:rFonts w:ascii="Cambria" w:cs="Cambria" w:eastAsia="Cambria" w:hAnsi="Cambria"/>
         </w:rPr>
       </w:pPr>
-      <w:r>
-        <w:rPr>
-          <w:rFonts w:ascii="Cambria" w:cs="Cambria" w:eastAsia="Cambria" w:hAnsi="Cambria"/>
-          <w:rtl w:val="0"/>
-        </w:rPr>
-        <w:t xml:space="preserve">TBD</w:t>
+      <w:hyperlink r:id="rId13">
+        <w:r>
+          <w:rPr>
+            <w:rFonts w:ascii="Cambria" w:cs="Cambria" w:eastAsia="Cambria" w:hAnsi="Cambria"/>
+            <w:color w:val="1155cc"/>
+            <w:u w:val="single"/>
+            <w:rtl w:val="0"/>
+          </w:rPr>
+          <w:t xml:space="preserve">https://docs.google.com/spreadsheets/d/1tV8PwMrfq4vAkzfegUePCWpPKE414m2UJrlZgKDRK70/edit#gid=0</w:t>
+        </w:r>
+      </w:hyperlink>
+      <w:r>
+        <w:rPr>
+          <w:rtl w:val="0"/>
+        </w:rPr>
       </w:r>
     </w:p>
     <w:p>
@@ -12342,16 +12312,20 @@
         <w:ind w:left="1440" w:firstLine="0"/>
         <w:contextualSpacing w:val="0"/>
       </w:pPr>
-      <w:r>
-        <w:rPr>
-          <w:b w:val="1"/>
-          <w:sz w:val="21"/>
-          <w:szCs w:val="21"/>
-          <w:highlight w:val="white"/>
-          <w:rtl w:val="0"/>
-        </w:rPr>
-        <w:t xml:space="preserve">https://docs.google.com/spreadsheets/d/1tV8PwMrfq4vAkzfegUePCWpPKE414m2UJrlZgKDRK70/edit#gid=0</w:t>
-      </w:r>
+      <w:hyperlink r:id="rId14">
+        <w:r>
+          <w:rPr>
+            <w:b w:val="1"/>
+            <w:color w:val="1155cc"/>
+            <w:sz w:val="21"/>
+            <w:szCs w:val="21"/>
+            <w:highlight w:val="white"/>
+            <w:u w:val="single"/>
+            <w:rtl w:val="0"/>
+          </w:rPr>
+          <w:t xml:space="preserve">https://docs.google.com/spreadsheets/d/1tV8PwMrfq4vAkzfegUePCWpPKE414m2UJrlZgKDRK70/edit#gid=0</w:t>
+        </w:r>
+      </w:hyperlink>
       <w:r>
         <w:rPr>
           <w:rtl w:val="0"/>
@@ -12473,16 +12447,32 @@
         <w:ind w:left="1440" w:firstLine="0"/>
         <w:contextualSpacing w:val="0"/>
       </w:pPr>
-      <w:r>
-        <w:rPr>
-          <w:b w:val="1"/>
-          <w:sz w:val="21"/>
-          <w:szCs w:val="21"/>
-          <w:highlight w:val="white"/>
-          <w:rtl w:val="0"/>
-        </w:rPr>
-        <w:t xml:space="preserve">https://docs.google.com/spreadsheets/d/1tV8PwMrfq4vAkzfegUePCWpPKE414m2UJrlZgKDRK70/edit#gid=0</w:t>
-      </w:r>
+      <w:hyperlink r:id="rId15">
+        <w:r>
+          <w:rPr>
+            <w:b w:val="1"/>
+            <w:color w:val="1155cc"/>
+            <w:sz w:val="21"/>
+            <w:szCs w:val="21"/>
+            <w:highlight w:val="white"/>
+            <w:u w:val="single"/>
+            <w:rtl w:val="0"/>
+          </w:rPr>
+          <w:t xml:space="preserve">https://docs.google.com/spreadsheets/d/1tV8PwMrfq4vAkzfegUePCWpPKE414m2UJrlZgKDRK70/edit#gid=0</w:t>
+        </w:r>
+      </w:hyperlink>
+      <w:r>
+        <w:rPr>
+          <w:rtl w:val="0"/>
+        </w:rPr>
+      </w:r>
+    </w:p>
+    <w:p>
+      <w:pPr>
+        <w:spacing w:after="40" w:lineRule="auto"/>
+        <w:ind w:left="1440" w:firstLine="0"/>
+        <w:contextualSpacing w:val="0"/>
+      </w:pPr>
       <w:r>
         <w:rPr>
           <w:rtl w:val="0"/>
@@ -12733,122 +12723,25 @@
     </w:p>
     <w:p>
       <w:pPr>
-        <w:numPr>
-          <w:ilvl w:val="2"/>
-          <w:numId w:val="2"/>
-        </w:numPr>
-        <w:ind w:left="2160" w:hanging="360"/>
-        <w:contextualSpacing w:val="1"/>
-        <w:rPr>
-          <w:rFonts w:ascii="Cambria" w:cs="Cambria" w:eastAsia="Cambria" w:hAnsi="Cambria"/>
-        </w:rPr>
-      </w:pPr>
-      <w:r>
-        <w:rPr>
-          <w:rFonts w:ascii="Cambria" w:cs="Cambria" w:eastAsia="Cambria" w:hAnsi="Cambria"/>
-          <w:rtl w:val="0"/>
-        </w:rPr>
-        <w:t xml:space="preserve">List of tests executed and results</w:t>
-      </w:r>
-    </w:p>
-    <w:p>
-      <w:pPr>
-        <w:numPr>
-          <w:ilvl w:val="3"/>
-          <w:numId w:val="2"/>
-        </w:numPr>
-        <w:ind w:left="2880" w:hanging="360"/>
-        <w:contextualSpacing w:val="1"/>
-        <w:rPr>
-          <w:rFonts w:ascii="Cambria" w:cs="Cambria" w:eastAsia="Cambria" w:hAnsi="Cambria"/>
-        </w:rPr>
-      </w:pPr>
-      <w:r>
-        <w:rPr>
-          <w:rFonts w:ascii="Cambria" w:cs="Cambria" w:eastAsia="Cambria" w:hAnsi="Cambria"/>
-          <w:rtl w:val="0"/>
-        </w:rPr>
-        <w:t xml:space="preserve">See description above...</w:t>
-      </w:r>
-    </w:p>
-    <w:p>
-      <w:pPr>
-        <w:numPr>
-          <w:ilvl w:val="2"/>
-          <w:numId w:val="2"/>
-        </w:numPr>
-        <w:ind w:left="2160" w:hanging="360"/>
-        <w:contextualSpacing w:val="1"/>
-        <w:rPr>
-          <w:rFonts w:ascii="Cambria" w:cs="Cambria" w:eastAsia="Cambria" w:hAnsi="Cambria"/>
-        </w:rPr>
-      </w:pPr>
-      <w:r>
-        <w:rPr>
-          <w:rFonts w:ascii="Cambria" w:cs="Cambria" w:eastAsia="Cambria" w:hAnsi="Cambria"/>
-          <w:rtl w:val="0"/>
-        </w:rPr>
-        <w:t xml:space="preserve">Defect discovery profile</w:t>
-      </w:r>
-    </w:p>
-    <w:p>
-      <w:pPr>
-        <w:numPr>
-          <w:ilvl w:val="3"/>
-          <w:numId w:val="2"/>
-        </w:numPr>
-        <w:ind w:left="2880" w:hanging="360"/>
-        <w:contextualSpacing w:val="1"/>
-        <w:rPr>
-          <w:rFonts w:ascii="Cambria" w:cs="Cambria" w:eastAsia="Cambria" w:hAnsi="Cambria"/>
-        </w:rPr>
-      </w:pPr>
-      <w:r>
-        <w:rPr>
-          <w:rFonts w:ascii="Cambria" w:cs="Cambria" w:eastAsia="Cambria" w:hAnsi="Cambria"/>
-          <w:rtl w:val="0"/>
-        </w:rPr>
-        <w:t xml:space="preserve">See description above...</w:t>
-      </w:r>
-    </w:p>
-    <w:p>
-      <w:pPr>
-        <w:numPr>
-          <w:ilvl w:val="2"/>
-          <w:numId w:val="2"/>
-        </w:numPr>
-        <w:ind w:left="2160" w:hanging="360"/>
-        <w:contextualSpacing w:val="1"/>
-        <w:rPr>
-          <w:rFonts w:ascii="Cambria" w:cs="Cambria" w:eastAsia="Cambria" w:hAnsi="Cambria"/>
-        </w:rPr>
-      </w:pPr>
-      <w:r>
-        <w:rPr>
-          <w:rFonts w:ascii="Cambria" w:cs="Cambria" w:eastAsia="Cambria" w:hAnsi="Cambria"/>
-          <w:rtl w:val="0"/>
-        </w:rPr>
-        <w:t xml:space="preserve">Defect closure profile</w:t>
-      </w:r>
-    </w:p>
-    <w:p>
-      <w:pPr>
-        <w:numPr>
-          <w:ilvl w:val="3"/>
-          <w:numId w:val="2"/>
-        </w:numPr>
-        <w:ind w:left="2880" w:hanging="360"/>
-        <w:contextualSpacing w:val="1"/>
-        <w:rPr>
-          <w:rFonts w:ascii="Cambria" w:cs="Cambria" w:eastAsia="Cambria" w:hAnsi="Cambria"/>
-        </w:rPr>
-      </w:pPr>
-      <w:r>
-        <w:rPr>
-          <w:rFonts w:ascii="Cambria" w:cs="Cambria" w:eastAsia="Cambria" w:hAnsi="Cambria"/>
-          <w:rtl w:val="0"/>
-        </w:rPr>
-        <w:t xml:space="preserve">See description above...</w:t>
+        <w:spacing w:after="40" w:lineRule="auto"/>
+        <w:ind w:left="720" w:firstLine="0"/>
+        <w:contextualSpacing w:val="0"/>
+      </w:pPr>
+      <w:hyperlink r:id="rId16">
+        <w:r>
+          <w:rPr>
+            <w:rFonts w:ascii="Cambria" w:cs="Cambria" w:eastAsia="Cambria" w:hAnsi="Cambria"/>
+            <w:color w:val="1155cc"/>
+            <w:u w:val="single"/>
+            <w:rtl w:val="0"/>
+          </w:rPr>
+          <w:t xml:space="preserve">https://docs.google.com/document/d/1HRFwOUqOvaKv-0MucminfhUCeTahXFF2G2Hb1mCZdrU/edit</w:t>
+        </w:r>
+      </w:hyperlink>
+      <w:r>
+        <w:rPr>
+          <w:rtl w:val="0"/>
+        </w:rPr>
       </w:r>
     </w:p>
     <w:p>
@@ -12958,18 +12851,50 @@
     </w:p>
     <w:p>
       <w:pPr>
+        <w:spacing w:after="60" w:lineRule="auto"/>
+        <w:ind w:left="0" w:firstLine="0"/>
         <w:contextualSpacing w:val="0"/>
       </w:pPr>
       <w:r>
         <w:rPr>
           <w:rtl w:val="0"/>
         </w:rPr>
+      </w:r>
+    </w:p>
+    <w:p>
+      <w:pPr>
+        <w:spacing w:after="60" w:lineRule="auto"/>
+        <w:ind w:left="0" w:firstLine="0"/>
+        <w:contextualSpacing w:val="0"/>
+      </w:pPr>
+      <w:r>
+        <w:rPr>
+          <w:rFonts w:ascii="Cambria" w:cs="Cambria" w:eastAsia="Cambria" w:hAnsi="Cambria"/>
+          <w:rtl w:val="0"/>
+        </w:rPr>
+        <w:t xml:space="preserve">8.  The Graffiti Incident Tracking System is now</w:t>
+      </w:r>
+      <w:r>
+        <w:rPr>
+          <w:rFonts w:ascii="Cambria" w:cs="Cambria" w:eastAsia="Cambria" w:hAnsi="Cambria"/>
+          <w:b w:val="1"/>
+          <w:rtl w:val="0"/>
+        </w:rPr>
+        <w:t xml:space="preserve"> completed</w:t>
+      </w:r>
+      <w:r>
+        <w:rPr>
+          <w:rFonts w:ascii="Cambria" w:cs="Cambria" w:eastAsia="Cambria" w:hAnsi="Cambria"/>
+          <w:rtl w:val="0"/>
+        </w:rPr>
+        <w:t xml:space="preserve">. The customer was satisfied with the demo and almost all requirements were met.</w:t>
       </w:r>
     </w:p>
     <w:sectPr>
       <w:pgSz w:h="15840" w:w="12240"/>
       <w:pgMar w:bottom="1440" w:top="1440" w:left="1440" w:right="1440"/>
       <w:pgNumType w:start="1"/>
+      <w:cols w:equalWidth="0"/>
     </w:sectPr>
   </w:body>
 </w:document>

</xml_diff>